<commit_message>
Merge reports, Export pdf
</commit_message>
<xml_diff>
--- a/Lab02/LAB02_report.docx
+++ b/Lab02/LAB02_report.docx
@@ -82,21 +82,21 @@
       <w:pPr>
         <w:jc w:val="center"/>
         <w:rPr>
+          <w:rFonts w:ascii="標楷體" w:eastAsia="標楷體" w:hAnsi="標楷體"/>
+          <w:b/>
+          <w:bCs/>
+          <w:sz w:val="28"/>
+          <w:szCs w:val="28"/>
+        </w:rPr>
+      </w:pPr>
+      <w:r>
+        <w:rPr>
           <w:rFonts w:ascii="標楷體" w:eastAsia="標楷體" w:hAnsi="標楷體" w:hint="eastAsia"/>
           <w:b/>
           <w:bCs/>
           <w:sz w:val="28"/>
           <w:szCs w:val="28"/>
         </w:rPr>
-      </w:pPr>
-      <w:r>
-        <w:rPr>
-          <w:rFonts w:ascii="標楷體" w:eastAsia="標楷體" w:hAnsi="標楷體" w:hint="eastAsia"/>
-          <w:b/>
-          <w:bCs/>
-          <w:sz w:val="28"/>
-          <w:szCs w:val="28"/>
-        </w:rPr>
         <w:t>11127141 梁凱哲</w:t>
       </w:r>
     </w:p>
@@ -154,6 +154,8 @@
           <w:szCs w:val="28"/>
         </w:rPr>
       </w:pPr>
+      <w:proofErr w:type="spellStart"/>
+      <w:proofErr w:type="gramStart"/>
       <w:r>
         <w:rPr>
           <w:rFonts w:ascii="Times New Roman Uni" w:eastAsia="Times New Roman Uni" w:hAnsi="Times New Roman Uni" w:cs="Times New Roman Uni" w:hint="eastAsia"/>
@@ -162,6 +164,8 @@
         </w:rPr>
         <w:t>FA.v</w:t>
       </w:r>
+      <w:proofErr w:type="spellEnd"/>
+      <w:proofErr w:type="gramEnd"/>
     </w:p>
     <w:p>
       <w:pPr>
@@ -205,7 +209,27 @@
           <w:sz w:val="17"/>
           <w:szCs w:val="17"/>
         </w:rPr>
-        <w:t>`timescale  1ns/1ns</w:t>
+        <w:t>`</w:t>
+      </w:r>
+      <w:proofErr w:type="gramStart"/>
+      <w:r>
+        <w:rPr>
+          <w:rFonts w:ascii="Consolas" w:hAnsi="Consolas" w:cs="Courier New"/>
+          <w:color w:val="008800"/>
+          <w:sz w:val="17"/>
+          <w:szCs w:val="17"/>
+        </w:rPr>
+        <w:t>timescale  1</w:t>
+      </w:r>
+      <w:proofErr w:type="gramEnd"/>
+      <w:r>
+        <w:rPr>
+          <w:rFonts w:ascii="Consolas" w:hAnsi="Consolas" w:cs="Courier New"/>
+          <w:color w:val="008800"/>
+          <w:sz w:val="17"/>
+          <w:szCs w:val="17"/>
+        </w:rPr>
+        <w:t>ns/1ns</w:t>
       </w:r>
     </w:p>
     <w:p>
@@ -295,7 +319,47 @@
           <w:sz w:val="17"/>
           <w:szCs w:val="17"/>
         </w:rPr>
-        <w:t>module FA(a, b, c, cout, sum);</w:t>
+        <w:t xml:space="preserve">module </w:t>
+      </w:r>
+      <w:proofErr w:type="gramStart"/>
+      <w:r>
+        <w:rPr>
+          <w:rFonts w:ascii="Consolas" w:hAnsi="Consolas" w:cs="Courier New"/>
+          <w:color w:val="008800"/>
+          <w:sz w:val="17"/>
+          <w:szCs w:val="17"/>
+        </w:rPr>
+        <w:t>FA(</w:t>
+      </w:r>
+      <w:proofErr w:type="gramEnd"/>
+      <w:r>
+        <w:rPr>
+          <w:rFonts w:ascii="Consolas" w:hAnsi="Consolas" w:cs="Courier New"/>
+          <w:color w:val="008800"/>
+          <w:sz w:val="17"/>
+          <w:szCs w:val="17"/>
+        </w:rPr>
+        <w:t xml:space="preserve">a, b, c, </w:t>
+      </w:r>
+      <w:proofErr w:type="spellStart"/>
+      <w:r>
+        <w:rPr>
+          <w:rFonts w:ascii="Consolas" w:hAnsi="Consolas" w:cs="Courier New"/>
+          <w:color w:val="008800"/>
+          <w:sz w:val="17"/>
+          <w:szCs w:val="17"/>
+        </w:rPr>
+        <w:t>cout</w:t>
+      </w:r>
+      <w:proofErr w:type="spellEnd"/>
+      <w:r>
+        <w:rPr>
+          <w:rFonts w:ascii="Consolas" w:hAnsi="Consolas" w:cs="Courier New"/>
+          <w:color w:val="008800"/>
+          <w:sz w:val="17"/>
+          <w:szCs w:val="17"/>
+        </w:rPr>
+        <w:t>, sum);</w:t>
       </w:r>
     </w:p>
     <w:p>
@@ -430,7 +494,27 @@
           <w:sz w:val="17"/>
           <w:szCs w:val="17"/>
         </w:rPr>
-        <w:t>output cout, sum;</w:t>
+        <w:t xml:space="preserve">output </w:t>
+      </w:r>
+      <w:proofErr w:type="spellStart"/>
+      <w:r>
+        <w:rPr>
+          <w:rFonts w:ascii="Consolas" w:hAnsi="Consolas" w:cs="Courier New"/>
+          <w:color w:val="008800"/>
+          <w:sz w:val="17"/>
+          <w:szCs w:val="17"/>
+        </w:rPr>
+        <w:t>cout</w:t>
+      </w:r>
+      <w:proofErr w:type="spellEnd"/>
+      <w:r>
+        <w:rPr>
+          <w:rFonts w:ascii="Consolas" w:hAnsi="Consolas" w:cs="Courier New"/>
+          <w:color w:val="008800"/>
+          <w:sz w:val="17"/>
+          <w:szCs w:val="17"/>
+        </w:rPr>
+        <w:t>, sum;</w:t>
       </w:r>
     </w:p>
     <w:p>
@@ -603,14 +687,36 @@
           <w:szCs w:val="17"/>
         </w:rPr>
       </w:pPr>
-      <w:r>
-        <w:rPr>
-          <w:rFonts w:ascii="Consolas" w:hAnsi="Consolas" w:cs="Courier New"/>
-          <w:color w:val="008800"/>
-          <w:sz w:val="17"/>
-          <w:szCs w:val="17"/>
-        </w:rPr>
-        <w:t>xor(e1, a, b);</w:t>
+      <w:proofErr w:type="spellStart"/>
+      <w:proofErr w:type="gramStart"/>
+      <w:r>
+        <w:rPr>
+          <w:rFonts w:ascii="Consolas" w:hAnsi="Consolas" w:cs="Courier New"/>
+          <w:color w:val="008800"/>
+          <w:sz w:val="17"/>
+          <w:szCs w:val="17"/>
+        </w:rPr>
+        <w:t>xor</w:t>
+      </w:r>
+      <w:proofErr w:type="spellEnd"/>
+      <w:r>
+        <w:rPr>
+          <w:rFonts w:ascii="Consolas" w:hAnsi="Consolas" w:cs="Courier New"/>
+          <w:color w:val="008800"/>
+          <w:sz w:val="17"/>
+          <w:szCs w:val="17"/>
+        </w:rPr>
+        <w:t>(</w:t>
+      </w:r>
+      <w:proofErr w:type="gramEnd"/>
+      <w:r>
+        <w:rPr>
+          <w:rFonts w:ascii="Consolas" w:hAnsi="Consolas" w:cs="Courier New"/>
+          <w:color w:val="008800"/>
+          <w:sz w:val="17"/>
+          <w:szCs w:val="17"/>
+        </w:rPr>
+        <w:t>e1, a, b);</w:t>
       </w:r>
     </w:p>
     <w:p>
@@ -648,14 +754,25 @@
           <w:szCs w:val="17"/>
         </w:rPr>
       </w:pPr>
-      <w:r>
-        <w:rPr>
-          <w:rFonts w:ascii="Consolas" w:hAnsi="Consolas" w:cs="Courier New"/>
-          <w:color w:val="008800"/>
-          <w:sz w:val="17"/>
-          <w:szCs w:val="17"/>
-        </w:rPr>
-        <w:t>and(e2, a, b);</w:t>
+      <w:proofErr w:type="gramStart"/>
+      <w:r>
+        <w:rPr>
+          <w:rFonts w:ascii="Consolas" w:hAnsi="Consolas" w:cs="Courier New"/>
+          <w:color w:val="008800"/>
+          <w:sz w:val="17"/>
+          <w:szCs w:val="17"/>
+        </w:rPr>
+        <w:t>and(</w:t>
+      </w:r>
+      <w:proofErr w:type="gramEnd"/>
+      <w:r>
+        <w:rPr>
+          <w:rFonts w:ascii="Consolas" w:hAnsi="Consolas" w:cs="Courier New"/>
+          <w:color w:val="008800"/>
+          <w:sz w:val="17"/>
+          <w:szCs w:val="17"/>
+        </w:rPr>
+        <w:t>e2, a, b);</w:t>
       </w:r>
     </w:p>
     <w:p>
@@ -693,14 +810,25 @@
           <w:szCs w:val="17"/>
         </w:rPr>
       </w:pPr>
-      <w:r>
-        <w:rPr>
-          <w:rFonts w:ascii="Consolas" w:hAnsi="Consolas" w:cs="Courier New"/>
-          <w:color w:val="008800"/>
-          <w:sz w:val="17"/>
-          <w:szCs w:val="17"/>
-        </w:rPr>
-        <w:t>and(e3, e1, c);</w:t>
+      <w:proofErr w:type="gramStart"/>
+      <w:r>
+        <w:rPr>
+          <w:rFonts w:ascii="Consolas" w:hAnsi="Consolas" w:cs="Courier New"/>
+          <w:color w:val="008800"/>
+          <w:sz w:val="17"/>
+          <w:szCs w:val="17"/>
+        </w:rPr>
+        <w:t>and(</w:t>
+      </w:r>
+      <w:proofErr w:type="gramEnd"/>
+      <w:r>
+        <w:rPr>
+          <w:rFonts w:ascii="Consolas" w:hAnsi="Consolas" w:cs="Courier New"/>
+          <w:color w:val="008800"/>
+          <w:sz w:val="17"/>
+          <w:szCs w:val="17"/>
+        </w:rPr>
+        <w:t>e3, e1, c);</w:t>
       </w:r>
     </w:p>
     <w:p>
@@ -738,14 +866,36 @@
           <w:szCs w:val="17"/>
         </w:rPr>
       </w:pPr>
-      <w:r>
-        <w:rPr>
-          <w:rFonts w:ascii="Consolas" w:hAnsi="Consolas" w:cs="Courier New"/>
-          <w:color w:val="008800"/>
-          <w:sz w:val="17"/>
-          <w:szCs w:val="17"/>
-        </w:rPr>
-        <w:t>or(cout, e2, e3);</w:t>
+      <w:proofErr w:type="gramStart"/>
+      <w:r>
+        <w:rPr>
+          <w:rFonts w:ascii="Consolas" w:hAnsi="Consolas" w:cs="Courier New"/>
+          <w:color w:val="008800"/>
+          <w:sz w:val="17"/>
+          <w:szCs w:val="17"/>
+        </w:rPr>
+        <w:t>or(</w:t>
+      </w:r>
+      <w:proofErr w:type="spellStart"/>
+      <w:proofErr w:type="gramEnd"/>
+      <w:r>
+        <w:rPr>
+          <w:rFonts w:ascii="Consolas" w:hAnsi="Consolas" w:cs="Courier New"/>
+          <w:color w:val="008800"/>
+          <w:sz w:val="17"/>
+          <w:szCs w:val="17"/>
+        </w:rPr>
+        <w:t>cout</w:t>
+      </w:r>
+      <w:proofErr w:type="spellEnd"/>
+      <w:r>
+        <w:rPr>
+          <w:rFonts w:ascii="Consolas" w:hAnsi="Consolas" w:cs="Courier New"/>
+          <w:color w:val="008800"/>
+          <w:sz w:val="17"/>
+          <w:szCs w:val="17"/>
+        </w:rPr>
+        <w:t>, e2, e3);</w:t>
       </w:r>
     </w:p>
     <w:p>
@@ -783,14 +933,36 @@
           <w:szCs w:val="17"/>
         </w:rPr>
       </w:pPr>
-      <w:r>
-        <w:rPr>
-          <w:rFonts w:ascii="Consolas" w:hAnsi="Consolas" w:cs="Courier New"/>
-          <w:color w:val="008800"/>
-          <w:sz w:val="17"/>
-          <w:szCs w:val="17"/>
-        </w:rPr>
-        <w:t>xor(sum, e1, c);</w:t>
+      <w:proofErr w:type="spellStart"/>
+      <w:proofErr w:type="gramStart"/>
+      <w:r>
+        <w:rPr>
+          <w:rFonts w:ascii="Consolas" w:hAnsi="Consolas" w:cs="Courier New"/>
+          <w:color w:val="008800"/>
+          <w:sz w:val="17"/>
+          <w:szCs w:val="17"/>
+        </w:rPr>
+        <w:t>xor</w:t>
+      </w:r>
+      <w:proofErr w:type="spellEnd"/>
+      <w:r>
+        <w:rPr>
+          <w:rFonts w:ascii="Consolas" w:hAnsi="Consolas" w:cs="Courier New"/>
+          <w:color w:val="008800"/>
+          <w:sz w:val="17"/>
+          <w:szCs w:val="17"/>
+        </w:rPr>
+        <w:t>(</w:t>
+      </w:r>
+      <w:proofErr w:type="gramEnd"/>
+      <w:r>
+        <w:rPr>
+          <w:rFonts w:ascii="Consolas" w:hAnsi="Consolas" w:cs="Courier New"/>
+          <w:color w:val="008800"/>
+          <w:sz w:val="17"/>
+          <w:szCs w:val="17"/>
+        </w:rPr>
+        <w:t>sum, e1, c);</w:t>
       </w:r>
     </w:p>
     <w:p>
@@ -873,6 +1045,7 @@
           <w:szCs w:val="17"/>
         </w:rPr>
       </w:pPr>
+      <w:proofErr w:type="spellStart"/>
       <w:r>
         <w:rPr>
           <w:rFonts w:ascii="Consolas" w:hAnsi="Consolas" w:cs="Courier New"/>
@@ -882,6 +1055,7 @@
         </w:rPr>
         <w:t>endmodule</w:t>
       </w:r>
+      <w:proofErr w:type="spellEnd"/>
     </w:p>
     <w:p>
       <w:pPr>
@@ -913,7 +1087,7 @@
         <w:spacing w:before="0" w:beforeAutospacing="0" w:after="0" w:afterAutospacing="0"/>
         <w:divId w:val="608895920"/>
         <w:rPr>
-          <w:rFonts w:ascii="Consolas" w:hAnsi="Consolas" w:cs="Courier New" w:hint="eastAsia"/>
+          <w:rFonts w:ascii="Consolas" w:hAnsi="Consolas" w:cs="Courier New"/>
           <w:color w:val="008800"/>
           <w:sz w:val="17"/>
           <w:szCs w:val="17"/>
@@ -964,6 +1138,8 @@
           <w:szCs w:val="28"/>
         </w:rPr>
       </w:pPr>
+      <w:proofErr w:type="spellStart"/>
+      <w:proofErr w:type="gramStart"/>
       <w:r>
         <w:rPr>
           <w:rFonts w:ascii="Times New Roman Uni" w:eastAsia="Times New Roman Uni" w:hAnsi="Times New Roman Uni" w:cs="Times New Roman Uni" w:hint="eastAsia"/>
@@ -973,6 +1149,8 @@
         <w:lastRenderedPageBreak/>
         <w:t>HA.v</w:t>
       </w:r>
+      <w:proofErr w:type="spellEnd"/>
+      <w:proofErr w:type="gramEnd"/>
     </w:p>
     <w:p>
       <w:pPr>
@@ -1106,7 +1284,47 @@
           <w:sz w:val="17"/>
           <w:szCs w:val="17"/>
         </w:rPr>
-        <w:t>module HA(a, b, sum, cout);</w:t>
+        <w:t xml:space="preserve">module </w:t>
+      </w:r>
+      <w:proofErr w:type="gramStart"/>
+      <w:r>
+        <w:rPr>
+          <w:rFonts w:ascii="Consolas" w:hAnsi="Consolas" w:cs="Courier New"/>
+          <w:color w:val="008800"/>
+          <w:sz w:val="17"/>
+          <w:szCs w:val="17"/>
+        </w:rPr>
+        <w:t>HA(</w:t>
+      </w:r>
+      <w:proofErr w:type="gramEnd"/>
+      <w:r>
+        <w:rPr>
+          <w:rFonts w:ascii="Consolas" w:hAnsi="Consolas" w:cs="Courier New"/>
+          <w:color w:val="008800"/>
+          <w:sz w:val="17"/>
+          <w:szCs w:val="17"/>
+        </w:rPr>
+        <w:t xml:space="preserve">a, b, sum, </w:t>
+      </w:r>
+      <w:proofErr w:type="spellStart"/>
+      <w:r>
+        <w:rPr>
+          <w:rFonts w:ascii="Consolas" w:hAnsi="Consolas" w:cs="Courier New"/>
+          <w:color w:val="008800"/>
+          <w:sz w:val="17"/>
+          <w:szCs w:val="17"/>
+        </w:rPr>
+        <w:t>cout</w:t>
+      </w:r>
+      <w:proofErr w:type="spellEnd"/>
+      <w:r>
+        <w:rPr>
+          <w:rFonts w:ascii="Consolas" w:hAnsi="Consolas" w:cs="Courier New"/>
+          <w:color w:val="008800"/>
+          <w:sz w:val="17"/>
+          <w:szCs w:val="17"/>
+        </w:rPr>
+        <w:t>);</w:t>
       </w:r>
     </w:p>
     <w:p>
@@ -1241,7 +1459,27 @@
           <w:sz w:val="17"/>
           <w:szCs w:val="17"/>
         </w:rPr>
-        <w:t>output sum, cout;</w:t>
+        <w:t xml:space="preserve">output sum, </w:t>
+      </w:r>
+      <w:proofErr w:type="spellStart"/>
+      <w:r>
+        <w:rPr>
+          <w:rFonts w:ascii="Consolas" w:hAnsi="Consolas" w:cs="Courier New"/>
+          <w:color w:val="008800"/>
+          <w:sz w:val="17"/>
+          <w:szCs w:val="17"/>
+        </w:rPr>
+        <w:t>cout</w:t>
+      </w:r>
+      <w:proofErr w:type="spellEnd"/>
+      <w:r>
+        <w:rPr>
+          <w:rFonts w:ascii="Consolas" w:hAnsi="Consolas" w:cs="Courier New"/>
+          <w:color w:val="008800"/>
+          <w:sz w:val="17"/>
+          <w:szCs w:val="17"/>
+        </w:rPr>
+        <w:t>;</w:t>
       </w:r>
     </w:p>
     <w:p>
@@ -1324,14 +1562,36 @@
           <w:szCs w:val="17"/>
         </w:rPr>
       </w:pPr>
-      <w:r>
-        <w:rPr>
-          <w:rFonts w:ascii="Consolas" w:hAnsi="Consolas" w:cs="Courier New"/>
-          <w:color w:val="008800"/>
-          <w:sz w:val="17"/>
-          <w:szCs w:val="17"/>
-        </w:rPr>
-        <w:t>xor(sum, a, b);</w:t>
+      <w:proofErr w:type="spellStart"/>
+      <w:proofErr w:type="gramStart"/>
+      <w:r>
+        <w:rPr>
+          <w:rFonts w:ascii="Consolas" w:hAnsi="Consolas" w:cs="Courier New"/>
+          <w:color w:val="008800"/>
+          <w:sz w:val="17"/>
+          <w:szCs w:val="17"/>
+        </w:rPr>
+        <w:t>xor</w:t>
+      </w:r>
+      <w:proofErr w:type="spellEnd"/>
+      <w:r>
+        <w:rPr>
+          <w:rFonts w:ascii="Consolas" w:hAnsi="Consolas" w:cs="Courier New"/>
+          <w:color w:val="008800"/>
+          <w:sz w:val="17"/>
+          <w:szCs w:val="17"/>
+        </w:rPr>
+        <w:t>(</w:t>
+      </w:r>
+      <w:proofErr w:type="gramEnd"/>
+      <w:r>
+        <w:rPr>
+          <w:rFonts w:ascii="Consolas" w:hAnsi="Consolas" w:cs="Courier New"/>
+          <w:color w:val="008800"/>
+          <w:sz w:val="17"/>
+          <w:szCs w:val="17"/>
+        </w:rPr>
+        <w:t>sum, a, b);</w:t>
       </w:r>
     </w:p>
     <w:p>
@@ -1414,14 +1674,36 @@
           <w:szCs w:val="17"/>
         </w:rPr>
       </w:pPr>
-      <w:r>
-        <w:rPr>
-          <w:rFonts w:ascii="Consolas" w:hAnsi="Consolas" w:cs="Courier New"/>
-          <w:color w:val="008800"/>
-          <w:sz w:val="17"/>
-          <w:szCs w:val="17"/>
-        </w:rPr>
-        <w:t>and(cout, a, b);</w:t>
+      <w:proofErr w:type="gramStart"/>
+      <w:r>
+        <w:rPr>
+          <w:rFonts w:ascii="Consolas" w:hAnsi="Consolas" w:cs="Courier New"/>
+          <w:color w:val="008800"/>
+          <w:sz w:val="17"/>
+          <w:szCs w:val="17"/>
+        </w:rPr>
+        <w:t>and(</w:t>
+      </w:r>
+      <w:proofErr w:type="spellStart"/>
+      <w:proofErr w:type="gramEnd"/>
+      <w:r>
+        <w:rPr>
+          <w:rFonts w:ascii="Consolas" w:hAnsi="Consolas" w:cs="Courier New"/>
+          <w:color w:val="008800"/>
+          <w:sz w:val="17"/>
+          <w:szCs w:val="17"/>
+        </w:rPr>
+        <w:t>cout</w:t>
+      </w:r>
+      <w:proofErr w:type="spellEnd"/>
+      <w:r>
+        <w:rPr>
+          <w:rFonts w:ascii="Consolas" w:hAnsi="Consolas" w:cs="Courier New"/>
+          <w:color w:val="008800"/>
+          <w:sz w:val="17"/>
+          <w:szCs w:val="17"/>
+        </w:rPr>
+        <w:t>, a, b);</w:t>
       </w:r>
     </w:p>
     <w:p>
@@ -1504,6 +1786,7 @@
           <w:szCs w:val="17"/>
         </w:rPr>
       </w:pPr>
+      <w:proofErr w:type="spellStart"/>
       <w:r>
         <w:rPr>
           <w:rFonts w:ascii="Consolas" w:hAnsi="Consolas" w:cs="Courier New"/>
@@ -1513,6 +1796,7 @@
         </w:rPr>
         <w:t>endmodule</w:t>
       </w:r>
+      <w:proofErr w:type="spellEnd"/>
     </w:p>
     <w:p>
       <w:pPr>
@@ -1708,7 +1992,27 @@
           <w:sz w:val="17"/>
           <w:szCs w:val="17"/>
         </w:rPr>
-        <w:t>module RCA4(a, b, cout, s);</w:t>
+        <w:t xml:space="preserve">module RCA4(a, b, </w:t>
+      </w:r>
+      <w:proofErr w:type="spellStart"/>
+      <w:r>
+        <w:rPr>
+          <w:rFonts w:ascii="Consolas" w:hAnsi="Consolas" w:cs="Courier New"/>
+          <w:color w:val="008800"/>
+          <w:sz w:val="17"/>
+          <w:szCs w:val="17"/>
+        </w:rPr>
+        <w:t>cout</w:t>
+      </w:r>
+      <w:proofErr w:type="spellEnd"/>
+      <w:r>
+        <w:rPr>
+          <w:rFonts w:ascii="Consolas" w:hAnsi="Consolas" w:cs="Courier New"/>
+          <w:color w:val="008800"/>
+          <w:sz w:val="17"/>
+          <w:szCs w:val="17"/>
+        </w:rPr>
+        <w:t>, s);</w:t>
       </w:r>
     </w:p>
     <w:p>
@@ -1888,7 +2192,27 @@
           <w:sz w:val="17"/>
           <w:szCs w:val="17"/>
         </w:rPr>
-        <w:t>output cout;</w:t>
+        <w:t xml:space="preserve">output </w:t>
+      </w:r>
+      <w:proofErr w:type="spellStart"/>
+      <w:r>
+        <w:rPr>
+          <w:rFonts w:ascii="Consolas" w:hAnsi="Consolas" w:cs="Courier New"/>
+          <w:color w:val="008800"/>
+          <w:sz w:val="17"/>
+          <w:szCs w:val="17"/>
+        </w:rPr>
+        <w:t>cout</w:t>
+      </w:r>
+      <w:proofErr w:type="spellEnd"/>
+      <w:r>
+        <w:rPr>
+          <w:rFonts w:ascii="Consolas" w:hAnsi="Consolas" w:cs="Courier New"/>
+          <w:color w:val="008800"/>
+          <w:sz w:val="17"/>
+          <w:szCs w:val="17"/>
+        </w:rPr>
+        <w:t>;</w:t>
       </w:r>
     </w:p>
     <w:p>
@@ -2068,7 +2392,47 @@
           <w:sz w:val="17"/>
           <w:szCs w:val="17"/>
         </w:rPr>
-        <w:t>HA tha0(.a(a[0]), .b(b[0]), .sum(s[0]), .cout(c[0]));</w:t>
+        <w:t>HA tha0</w:t>
+      </w:r>
+      <w:proofErr w:type="gramStart"/>
+      <w:r>
+        <w:rPr>
+          <w:rFonts w:ascii="Consolas" w:hAnsi="Consolas" w:cs="Courier New"/>
+          <w:color w:val="008800"/>
+          <w:sz w:val="17"/>
+          <w:szCs w:val="17"/>
+        </w:rPr>
+        <w:t>(.a</w:t>
+      </w:r>
+      <w:proofErr w:type="gramEnd"/>
+      <w:r>
+        <w:rPr>
+          <w:rFonts w:ascii="Consolas" w:hAnsi="Consolas" w:cs="Courier New"/>
+          <w:color w:val="008800"/>
+          <w:sz w:val="17"/>
+          <w:szCs w:val="17"/>
+        </w:rPr>
+        <w:t>(a[0]), .b(b[0]), .sum(s[0]), .</w:t>
+      </w:r>
+      <w:proofErr w:type="spellStart"/>
+      <w:r>
+        <w:rPr>
+          <w:rFonts w:ascii="Consolas" w:hAnsi="Consolas" w:cs="Courier New"/>
+          <w:color w:val="008800"/>
+          <w:sz w:val="17"/>
+          <w:szCs w:val="17"/>
+        </w:rPr>
+        <w:t>cout</w:t>
+      </w:r>
+      <w:proofErr w:type="spellEnd"/>
+      <w:r>
+        <w:rPr>
+          <w:rFonts w:ascii="Consolas" w:hAnsi="Consolas" w:cs="Courier New"/>
+          <w:color w:val="008800"/>
+          <w:sz w:val="17"/>
+          <w:szCs w:val="17"/>
+        </w:rPr>
+        <w:t>(c[0]));</w:t>
       </w:r>
     </w:p>
     <w:p>
@@ -2113,7 +2477,47 @@
           <w:sz w:val="17"/>
           <w:szCs w:val="17"/>
         </w:rPr>
-        <w:t>FA tfa1(.a(a[1]), .b(b[1]), .c(c[0]), .sum(s[1]), .cout(c[1]));</w:t>
+        <w:t>FA tfa1</w:t>
+      </w:r>
+      <w:proofErr w:type="gramStart"/>
+      <w:r>
+        <w:rPr>
+          <w:rFonts w:ascii="Consolas" w:hAnsi="Consolas" w:cs="Courier New"/>
+          <w:color w:val="008800"/>
+          <w:sz w:val="17"/>
+          <w:szCs w:val="17"/>
+        </w:rPr>
+        <w:t>(.a</w:t>
+      </w:r>
+      <w:proofErr w:type="gramEnd"/>
+      <w:r>
+        <w:rPr>
+          <w:rFonts w:ascii="Consolas" w:hAnsi="Consolas" w:cs="Courier New"/>
+          <w:color w:val="008800"/>
+          <w:sz w:val="17"/>
+          <w:szCs w:val="17"/>
+        </w:rPr>
+        <w:t>(a[1]), .b(b[1]), .c(c[0]), .sum(s[1]), .</w:t>
+      </w:r>
+      <w:proofErr w:type="spellStart"/>
+      <w:r>
+        <w:rPr>
+          <w:rFonts w:ascii="Consolas" w:hAnsi="Consolas" w:cs="Courier New"/>
+          <w:color w:val="008800"/>
+          <w:sz w:val="17"/>
+          <w:szCs w:val="17"/>
+        </w:rPr>
+        <w:t>cout</w:t>
+      </w:r>
+      <w:proofErr w:type="spellEnd"/>
+      <w:r>
+        <w:rPr>
+          <w:rFonts w:ascii="Consolas" w:hAnsi="Consolas" w:cs="Courier New"/>
+          <w:color w:val="008800"/>
+          <w:sz w:val="17"/>
+          <w:szCs w:val="17"/>
+        </w:rPr>
+        <w:t>(c[1]));</w:t>
       </w:r>
     </w:p>
     <w:p>
@@ -2203,7 +2607,47 @@
           <w:sz w:val="17"/>
           <w:szCs w:val="17"/>
         </w:rPr>
-        <w:t>FA tfa2(.a(a[2]), .b(b[2]), .c(c[1]), .sum(s[2]), .cout(c[2]));</w:t>
+        <w:t>FA tfa2</w:t>
+      </w:r>
+      <w:proofErr w:type="gramStart"/>
+      <w:r>
+        <w:rPr>
+          <w:rFonts w:ascii="Consolas" w:hAnsi="Consolas" w:cs="Courier New"/>
+          <w:color w:val="008800"/>
+          <w:sz w:val="17"/>
+          <w:szCs w:val="17"/>
+        </w:rPr>
+        <w:t>(.a</w:t>
+      </w:r>
+      <w:proofErr w:type="gramEnd"/>
+      <w:r>
+        <w:rPr>
+          <w:rFonts w:ascii="Consolas" w:hAnsi="Consolas" w:cs="Courier New"/>
+          <w:color w:val="008800"/>
+          <w:sz w:val="17"/>
+          <w:szCs w:val="17"/>
+        </w:rPr>
+        <w:t>(a[2]), .b(b[2]), .c(c[1]), .sum(s[2]), .</w:t>
+      </w:r>
+      <w:proofErr w:type="spellStart"/>
+      <w:r>
+        <w:rPr>
+          <w:rFonts w:ascii="Consolas" w:hAnsi="Consolas" w:cs="Courier New"/>
+          <w:color w:val="008800"/>
+          <w:sz w:val="17"/>
+          <w:szCs w:val="17"/>
+        </w:rPr>
+        <w:t>cout</w:t>
+      </w:r>
+      <w:proofErr w:type="spellEnd"/>
+      <w:r>
+        <w:rPr>
+          <w:rFonts w:ascii="Consolas" w:hAnsi="Consolas" w:cs="Courier New"/>
+          <w:color w:val="008800"/>
+          <w:sz w:val="17"/>
+          <w:szCs w:val="17"/>
+        </w:rPr>
+        <w:t>(c[2]));</w:t>
       </w:r>
     </w:p>
     <w:p>
@@ -2293,7 +2737,47 @@
           <w:sz w:val="17"/>
           <w:szCs w:val="17"/>
         </w:rPr>
-        <w:t>FA tfa3(.a(a[3]), .b(b[3]), .c(c[2]), .sum(s[3]), .cout(c[3]));</w:t>
+        <w:t>FA tfa3</w:t>
+      </w:r>
+      <w:proofErr w:type="gramStart"/>
+      <w:r>
+        <w:rPr>
+          <w:rFonts w:ascii="Consolas" w:hAnsi="Consolas" w:cs="Courier New"/>
+          <w:color w:val="008800"/>
+          <w:sz w:val="17"/>
+          <w:szCs w:val="17"/>
+        </w:rPr>
+        <w:t>(.a</w:t>
+      </w:r>
+      <w:proofErr w:type="gramEnd"/>
+      <w:r>
+        <w:rPr>
+          <w:rFonts w:ascii="Consolas" w:hAnsi="Consolas" w:cs="Courier New"/>
+          <w:color w:val="008800"/>
+          <w:sz w:val="17"/>
+          <w:szCs w:val="17"/>
+        </w:rPr>
+        <w:t>(a[3]), .b(b[3]), .c(c[2]), .sum(s[3]), .</w:t>
+      </w:r>
+      <w:proofErr w:type="spellStart"/>
+      <w:r>
+        <w:rPr>
+          <w:rFonts w:ascii="Consolas" w:hAnsi="Consolas" w:cs="Courier New"/>
+          <w:color w:val="008800"/>
+          <w:sz w:val="17"/>
+          <w:szCs w:val="17"/>
+        </w:rPr>
+        <w:t>cout</w:t>
+      </w:r>
+      <w:proofErr w:type="spellEnd"/>
+      <w:r>
+        <w:rPr>
+          <w:rFonts w:ascii="Consolas" w:hAnsi="Consolas" w:cs="Courier New"/>
+          <w:color w:val="008800"/>
+          <w:sz w:val="17"/>
+          <w:szCs w:val="17"/>
+        </w:rPr>
+        <w:t>(c[3]));</w:t>
       </w:r>
     </w:p>
     <w:p>
@@ -2383,7 +2867,47 @@
           <w:sz w:val="17"/>
           <w:szCs w:val="17"/>
         </w:rPr>
-        <w:t>assign cout = c[3];</w:t>
+        <w:t xml:space="preserve">assign </w:t>
+      </w:r>
+      <w:proofErr w:type="spellStart"/>
+      <w:r>
+        <w:rPr>
+          <w:rFonts w:ascii="Consolas" w:hAnsi="Consolas" w:cs="Courier New"/>
+          <w:color w:val="008800"/>
+          <w:sz w:val="17"/>
+          <w:szCs w:val="17"/>
+        </w:rPr>
+        <w:t>cout</w:t>
+      </w:r>
+      <w:proofErr w:type="spellEnd"/>
+      <w:r>
+        <w:rPr>
+          <w:rFonts w:ascii="Consolas" w:hAnsi="Consolas" w:cs="Courier New"/>
+          <w:color w:val="008800"/>
+          <w:sz w:val="17"/>
+          <w:szCs w:val="17"/>
+        </w:rPr>
+        <w:t xml:space="preserve"> = </w:t>
+      </w:r>
+      <w:proofErr w:type="gramStart"/>
+      <w:r>
+        <w:rPr>
+          <w:rFonts w:ascii="Consolas" w:hAnsi="Consolas" w:cs="Courier New"/>
+          <w:color w:val="008800"/>
+          <w:sz w:val="17"/>
+          <w:szCs w:val="17"/>
+        </w:rPr>
+        <w:t>c[</w:t>
+      </w:r>
+      <w:proofErr w:type="gramEnd"/>
+      <w:r>
+        <w:rPr>
+          <w:rFonts w:ascii="Consolas" w:hAnsi="Consolas" w:cs="Courier New"/>
+          <w:color w:val="008800"/>
+          <w:sz w:val="17"/>
+          <w:szCs w:val="17"/>
+        </w:rPr>
+        <w:t>3];</w:t>
       </w:r>
     </w:p>
     <w:p>
@@ -2461,11 +2985,12 @@
         <w:spacing w:before="0" w:beforeAutospacing="0" w:after="0" w:afterAutospacing="0"/>
         <w:divId w:val="1453403388"/>
         <w:rPr>
-          <w:rFonts w:ascii="Consolas" w:hAnsi="Consolas" w:cs="Courier New" w:hint="eastAsia"/>
-          <w:sz w:val="17"/>
-          <w:szCs w:val="17"/>
-        </w:rPr>
-      </w:pPr>
+          <w:rFonts w:ascii="Consolas" w:hAnsi="Consolas" w:cs="Courier New"/>
+          <w:sz w:val="17"/>
+          <w:szCs w:val="17"/>
+        </w:rPr>
+      </w:pPr>
+      <w:proofErr w:type="spellStart"/>
       <w:r>
         <w:rPr>
           <w:rFonts w:ascii="Consolas" w:hAnsi="Consolas" w:cs="Courier New"/>
@@ -2475,6 +3000,7 @@
         </w:rPr>
         <w:t>endmodule</w:t>
       </w:r>
+      <w:proofErr w:type="spellEnd"/>
     </w:p>
     <w:p>
       <w:pPr>
@@ -2806,7 +3332,27 @@
           <w:sz w:val="17"/>
           <w:szCs w:val="17"/>
         </w:rPr>
-        <w:t>wire cout;</w:t>
+        <w:t xml:space="preserve">wire </w:t>
+      </w:r>
+      <w:proofErr w:type="spellStart"/>
+      <w:r>
+        <w:rPr>
+          <w:rFonts w:ascii="Consolas" w:hAnsi="Consolas" w:cs="Courier New"/>
+          <w:color w:val="008800"/>
+          <w:sz w:val="17"/>
+          <w:szCs w:val="17"/>
+        </w:rPr>
+        <w:t>cout</w:t>
+      </w:r>
+      <w:proofErr w:type="spellEnd"/>
+      <w:r>
+        <w:rPr>
+          <w:rFonts w:ascii="Consolas" w:hAnsi="Consolas" w:cs="Courier New"/>
+          <w:color w:val="008800"/>
+          <w:sz w:val="17"/>
+          <w:szCs w:val="17"/>
+        </w:rPr>
+        <w:t>;</w:t>
       </w:r>
     </w:p>
     <w:p>
@@ -2896,7 +3442,67 @@
           <w:sz w:val="17"/>
           <w:szCs w:val="17"/>
         </w:rPr>
-        <w:t>RCA4 U_RCA (.a(a), .b(b), .s(s), .cout(cout));</w:t>
+        <w:t xml:space="preserve">RCA4 U_RCA </w:t>
+      </w:r>
+      <w:proofErr w:type="gramStart"/>
+      <w:r>
+        <w:rPr>
+          <w:rFonts w:ascii="Consolas" w:hAnsi="Consolas" w:cs="Courier New"/>
+          <w:color w:val="008800"/>
+          <w:sz w:val="17"/>
+          <w:szCs w:val="17"/>
+        </w:rPr>
+        <w:t>(.a</w:t>
+      </w:r>
+      <w:proofErr w:type="gramEnd"/>
+      <w:r>
+        <w:rPr>
+          <w:rFonts w:ascii="Consolas" w:hAnsi="Consolas" w:cs="Courier New"/>
+          <w:color w:val="008800"/>
+          <w:sz w:val="17"/>
+          <w:szCs w:val="17"/>
+        </w:rPr>
+        <w:t>(a), .b(b), .s(s), .</w:t>
+      </w:r>
+      <w:proofErr w:type="spellStart"/>
+      <w:r>
+        <w:rPr>
+          <w:rFonts w:ascii="Consolas" w:hAnsi="Consolas" w:cs="Courier New"/>
+          <w:color w:val="008800"/>
+          <w:sz w:val="17"/>
+          <w:szCs w:val="17"/>
+        </w:rPr>
+        <w:t>cout</w:t>
+      </w:r>
+      <w:proofErr w:type="spellEnd"/>
+      <w:r>
+        <w:rPr>
+          <w:rFonts w:ascii="Consolas" w:hAnsi="Consolas" w:cs="Courier New"/>
+          <w:color w:val="008800"/>
+          <w:sz w:val="17"/>
+          <w:szCs w:val="17"/>
+        </w:rPr>
+        <w:t>(</w:t>
+      </w:r>
+      <w:proofErr w:type="spellStart"/>
+      <w:r>
+        <w:rPr>
+          <w:rFonts w:ascii="Consolas" w:hAnsi="Consolas" w:cs="Courier New"/>
+          <w:color w:val="008800"/>
+          <w:sz w:val="17"/>
+          <w:szCs w:val="17"/>
+        </w:rPr>
+        <w:t>cout</w:t>
+      </w:r>
+      <w:proofErr w:type="spellEnd"/>
+      <w:r>
+        <w:rPr>
+          <w:rFonts w:ascii="Consolas" w:hAnsi="Consolas" w:cs="Courier New"/>
+          <w:color w:val="008800"/>
+          <w:sz w:val="17"/>
+          <w:szCs w:val="17"/>
+        </w:rPr>
+        <w:t>));</w:t>
       </w:r>
     </w:p>
     <w:p>
@@ -5365,6 +5971,7 @@
           <w:szCs w:val="17"/>
         </w:rPr>
       </w:pPr>
+      <w:proofErr w:type="spellStart"/>
       <w:r>
         <w:rPr>
           <w:rFonts w:ascii="Consolas" w:hAnsi="Consolas" w:cs="Courier New"/>
@@ -5374,6 +5981,7 @@
         </w:rPr>
         <w:t>endmodule</w:t>
       </w:r>
+      <w:proofErr w:type="spellEnd"/>
     </w:p>
     <w:p>
       <w:pPr>
@@ -5419,16 +6027,6 @@
         </w:rPr>
         <w:t> </w:t>
       </w:r>
-    </w:p>
-    <w:p>
-      <w:pPr>
-        <w:pStyle w:val="a9"/>
-        <w:rPr>
-          <w:rFonts w:ascii="標楷體" w:eastAsia="標楷體" w:hAnsi="標楷體" w:hint="eastAsia"/>
-          <w:sz w:val="28"/>
-          <w:szCs w:val="28"/>
-        </w:rPr>
-      </w:pPr>
     </w:p>
     <w:p>
       <w:pPr>
@@ -5464,7 +6062,17 @@
       <w:pPr>
         <w:pStyle w:val="a9"/>
         <w:rPr>
-          <w:rFonts w:ascii="標楷體" w:eastAsia="標楷體" w:hAnsi="標楷體" w:hint="eastAsia"/>
+          <w:rFonts w:ascii="標楷體" w:eastAsia="標楷體" w:hAnsi="標楷體"/>
+          <w:sz w:val="28"/>
+          <w:szCs w:val="28"/>
+        </w:rPr>
+      </w:pPr>
+    </w:p>
+    <w:p>
+      <w:pPr>
+        <w:pStyle w:val="a9"/>
+        <w:rPr>
+          <w:rFonts w:ascii="標楷體" w:eastAsia="標楷體" w:hAnsi="標楷體"/>
           <w:sz w:val="28"/>
           <w:szCs w:val="28"/>
         </w:rPr>
@@ -5523,7 +6131,7 @@
                     <pic:cNvPicPr/>
                   </pic:nvPicPr>
                   <pic:blipFill>
-                    <a:blip r:embed="rId5">
+                    <a:blip r:embed="rId6">
                       <a:extLst>
                         <a:ext uri="{28A0092B-C50C-407E-A947-70E740481C1C}">
                           <a14:useLocalDpi xmlns:a14="http://schemas.microsoft.com/office/drawing/2010/main" val="0"/>
@@ -5567,7 +6175,7 @@
     <w:p>
       <w:pPr>
         <w:rPr>
-          <w:rFonts w:ascii="標楷體" w:eastAsia="標楷體" w:hAnsi="標楷體" w:hint="eastAsia"/>
+          <w:rFonts w:ascii="標楷體" w:eastAsia="標楷體" w:hAnsi="標楷體"/>
           <w:sz w:val="28"/>
           <w:szCs w:val="28"/>
         </w:rPr>
@@ -7628,7 +8236,7 @@
     <w:p>
       <w:pPr>
         <w:rPr>
-          <w:rFonts w:ascii="標楷體" w:eastAsia="標楷體" w:hAnsi="標楷體" w:hint="eastAsia"/>
+          <w:rFonts w:ascii="標楷體" w:eastAsia="標楷體" w:hAnsi="標楷體"/>
           <w:sz w:val="28"/>
           <w:szCs w:val="28"/>
         </w:rPr>
@@ -7667,35 +8275,148 @@
     <w:p>
       <w:pPr>
         <w:rPr>
+          <w:rFonts w:ascii="標楷體" w:eastAsia="標楷體" w:hAnsi="標楷體"/>
+          <w:sz w:val="28"/>
+          <w:szCs w:val="28"/>
+        </w:rPr>
+      </w:pPr>
+      <w:proofErr w:type="gramStart"/>
+      <w:r>
+        <w:rPr>
           <w:rFonts w:ascii="標楷體" w:eastAsia="標楷體" w:hAnsi="標楷體" w:hint="eastAsia"/>
           <w:sz w:val="28"/>
           <w:szCs w:val="28"/>
         </w:rPr>
-      </w:pPr>
+        <w:t>黃乙家</w:t>
+      </w:r>
+      <w:proofErr w:type="gramEnd"/>
       <w:r>
         <w:rPr>
           <w:rFonts w:ascii="標楷體" w:eastAsia="標楷體" w:hAnsi="標楷體" w:hint="eastAsia"/>
           <w:sz w:val="28"/>
           <w:szCs w:val="28"/>
         </w:rPr>
-        <w:t>黃乙家：做完這次實驗後我對 Verilog 這個硬體描述語言有了初步的了解，也學會如何使用 ModelSim 模擬</w:t>
-      </w:r>
+        <w:t xml:space="preserve">：做完這次實驗後我對 Verilog 這個硬體描述語言有了初步的了解，也學會如何使用 </w:t>
+      </w:r>
+      <w:proofErr w:type="spellStart"/>
       <w:r>
         <w:rPr>
           <w:rFonts w:ascii="標楷體" w:eastAsia="標楷體" w:hAnsi="標楷體" w:hint="eastAsia"/>
           <w:sz w:val="28"/>
           <w:szCs w:val="28"/>
         </w:rPr>
-        <w:t>四位元加法器</w:t>
-      </w:r>
+        <w:t>ModelSim</w:t>
+      </w:r>
+      <w:proofErr w:type="spellEnd"/>
       <w:r>
         <w:rPr>
           <w:rFonts w:ascii="標楷體" w:eastAsia="標楷體" w:hAnsi="標楷體" w:hint="eastAsia"/>
           <w:sz w:val="28"/>
           <w:szCs w:val="28"/>
         </w:rPr>
+        <w:t xml:space="preserve"> 模擬</w:t>
+      </w:r>
+      <w:r>
+        <w:rPr>
+          <w:rFonts w:ascii="標楷體" w:eastAsia="標楷體" w:hAnsi="標楷體" w:hint="eastAsia"/>
+          <w:sz w:val="28"/>
+          <w:szCs w:val="28"/>
+        </w:rPr>
+        <w:t>四位元加法器</w:t>
+      </w:r>
+      <w:r>
+        <w:rPr>
+          <w:rFonts w:ascii="標楷體" w:eastAsia="標楷體" w:hAnsi="標楷體" w:hint="eastAsia"/>
+          <w:sz w:val="28"/>
+          <w:szCs w:val="28"/>
+        </w:rPr>
         <w:t>。希望之後如果有需要自己開發電路時能夠順利解決問題與需求。</w:t>
       </w:r>
+    </w:p>
+    <w:p>
+      <w:pPr>
+        <w:rPr>
+          <w:rFonts w:ascii="標楷體" w:eastAsia="標楷體" w:hAnsi="標楷體"/>
+          <w:sz w:val="28"/>
+          <w:szCs w:val="28"/>
+        </w:rPr>
+      </w:pPr>
+    </w:p>
+    <w:p>
+      <w:pPr>
+        <w:rPr>
+          <w:rFonts w:ascii="標楷體" w:eastAsia="標楷體" w:hAnsi="標楷體"/>
+          <w:sz w:val="28"/>
+          <w:szCs w:val="28"/>
+        </w:rPr>
+      </w:pPr>
+      <w:r>
+        <w:rPr>
+          <w:rFonts w:ascii="標楷體" w:eastAsia="標楷體" w:hAnsi="標楷體" w:hint="eastAsia"/>
+          <w:sz w:val="28"/>
+          <w:szCs w:val="28"/>
+        </w:rPr>
+        <w:t>梁凱哲</w:t>
+      </w:r>
+      <w:r>
+        <w:rPr>
+          <w:rFonts w:ascii="標楷體" w:eastAsia="標楷體" w:hAnsi="標楷體" w:hint="eastAsia"/>
+          <w:sz w:val="28"/>
+          <w:szCs w:val="28"/>
+        </w:rPr>
+        <w:t>：</w:t>
+      </w:r>
+      <w:r>
+        <w:rPr>
+          <w:rFonts w:ascii="標楷體" w:eastAsia="標楷體" w:hAnsi="標楷體" w:hint="eastAsia"/>
+          <w:sz w:val="28"/>
+          <w:szCs w:val="28"/>
+        </w:rPr>
+        <w:t>這個實驗相比上周的二位元加法器複雜了不少，還是被之前寫</w:t>
+      </w:r>
+      <w:r>
+        <w:rPr>
+          <w:rFonts w:ascii="標楷體" w:eastAsia="標楷體" w:hAnsi="標楷體"/>
+          <w:sz w:val="28"/>
+          <w:szCs w:val="28"/>
+        </w:rPr>
+        <w:t>C</w:t>
+      </w:r>
+      <w:r>
+        <w:rPr>
+          <w:rFonts w:ascii="標楷體" w:eastAsia="標楷體" w:hAnsi="標楷體" w:hint="eastAsia"/>
+          <w:sz w:val="28"/>
+          <w:szCs w:val="28"/>
+        </w:rPr>
+        <w:t>的思路影響導致修改嘞很多次還是有問題，完成這個實驗後更加了解</w:t>
+      </w:r>
+      <w:proofErr w:type="spellStart"/>
+      <w:r>
+        <w:rPr>
+          <w:rFonts w:ascii="標楷體" w:eastAsia="標楷體" w:hAnsi="標楷體"/>
+          <w:sz w:val="28"/>
+          <w:szCs w:val="28"/>
+        </w:rPr>
+        <w:t>modelsim</w:t>
+      </w:r>
+      <w:proofErr w:type="spellEnd"/>
+      <w:r>
+        <w:rPr>
+          <w:rFonts w:ascii="標楷體" w:eastAsia="標楷體" w:hAnsi="標楷體" w:hint="eastAsia"/>
+          <w:sz w:val="28"/>
+          <w:szCs w:val="28"/>
+        </w:rPr>
+        <w:t>的寫法，之後的實作會更加順利。</w:t>
+      </w:r>
+    </w:p>
+    <w:p>
+      <w:pPr>
+        <w:rPr>
+          <w:rFonts w:ascii="標楷體" w:eastAsia="標楷體" w:hAnsi="標楷體"/>
+          <w:sz w:val="28"/>
+          <w:szCs w:val="28"/>
+        </w:rPr>
+      </w:pPr>
     </w:p>
     <w:sectPr>
       <w:pgSz w:w="11906" w:h="16838"/>
@@ -7798,7 +8519,7 @@
       </w:pPr>
     </w:lvl>
   </w:abstractNum>
-  <w:num w:numId="1" w16cid:durableId="1187404729">
+  <w:num w:numId="1" w16cid:durableId="1027605196">
     <w:abstractNumId w:val="0"/>
   </w:num>
 </w:numbering>
@@ -9083,4 +9804,16 @@
   <we:bindings/>
   <we:snapshot xmlns:r="http://schemas.openxmlformats.org/officeDocument/2006/relationships"/>
 </we:webextension>
+</file>
+
+<file path=customXml/item1.xml><?xml version="1.0" encoding="utf-8"?>
+<b:Sources xmlns:b="http://schemas.openxmlformats.org/officeDocument/2006/bibliography" xmlns="http://schemas.openxmlformats.org/officeDocument/2006/bibliography" SelectedStyle="\APASixthEditionOfficeOnline.xsl" StyleName="APA" Version="6"/>
+</file>
+
+<file path=customXml/itemProps1.xml><?xml version="1.0" encoding="utf-8"?>
+<ds:datastoreItem xmlns:ds="http://schemas.openxmlformats.org/officeDocument/2006/customXml" ds:itemID="{8AFFC2D4-DF26-4EB9-A123-CEFF7D506D0F}">
+  <ds:schemaRefs>
+    <ds:schemaRef ds:uri="http://schemas.openxmlformats.org/officeDocument/2006/bibliography"/>
+  </ds:schemaRefs>
+</ds:datastoreItem>
 </file>
</xml_diff>